<commit_message>
updates to Report 5 to try and bring the word count down
</commit_message>
<xml_diff>
--- a/module 3 final assignment/REPORT Version 5.docx
+++ b/module 3 final assignment/REPORT Version 5.docx
@@ -10,7 +10,6 @@
           <w:docPartUnique/>
         </w:docPartObj>
       </w:sdtPr>
-      <w:sdtEndPr/>
       <w:sdtContent>
         <w:p>
           <w:r>
@@ -357,7 +356,6 @@
                                   <w:dataBinding w:prefixMappings="xmlns:ns0='http://purl.org/dc/elements/1.1/' xmlns:ns1='http://schemas.openxmlformats.org/package/2006/metadata/core-properties' " w:xpath="/ns1:coreProperties[1]/ns0:creator[1]" w:storeItemID="{6C3C8BC8-F283-45AE-878A-BAB7291924A1}"/>
                                   <w:text/>
                                 </w:sdtPr>
-                                <w:sdtEndPr/>
                                 <w:sdtContent>
                                   <w:p>
                                     <w:pPr>
@@ -403,7 +401,6 @@
                                     <w:dataBinding w:prefixMappings="xmlns:ns0='http://schemas.microsoft.com/office/2006/coverPageProps' " w:xpath="/ns0:CoverPageProperties[1]/ns0:CompanyEmail[1]" w:storeItemID="{55AF091B-3C7A-41E3-B477-F2FDAA23CFDA}"/>
                                     <w:text/>
                                   </w:sdtPr>
-                                  <w:sdtEndPr/>
                                   <w:sdtContent>
                                     <w:r>
                                       <w:rPr>
@@ -723,11 +720,6 @@
                                     <w:dataBinding w:prefixMappings="xmlns:ns0='http://purl.org/dc/elements/1.1/' xmlns:ns1='http://schemas.openxmlformats.org/package/2006/metadata/core-properties' " w:xpath="/ns1:coreProperties[1]/ns0:title[1]" w:storeItemID="{6C3C8BC8-F283-45AE-878A-BAB7291924A1}"/>
                                     <w:text w:multiLine="1"/>
                                   </w:sdtPr>
-                                  <w:sdtEndPr>
-                                    <w:rPr>
-                                      <w:caps w:val="0"/>
-                                    </w:rPr>
-                                  </w:sdtEndPr>
                                   <w:sdtContent>
                                     <w:r>
                                       <w:rPr>
@@ -736,7 +728,16 @@
                                         <w:sz w:val="64"/>
                                         <w:szCs w:val="64"/>
                                       </w:rPr>
-                                      <w:t>Report</w:t>
+                                      <w:t>Report for 771948_A23_T3A</w:t>
+                                    </w:r>
+                                    <w:r>
+                                      <w:rPr>
+                                        <w:caps/>
+                                        <w:color w:val="156082" w:themeColor="accent1"/>
+                                        <w:sz w:val="64"/>
+                                        <w:szCs w:val="64"/>
+                                      </w:rPr>
+                                      <w:t xml:space="preserve"> Final Assignment</w:t>
                                     </w:r>
                                   </w:sdtContent>
                                 </w:sdt>
@@ -754,7 +755,6 @@
                                   <w:dataBinding w:prefixMappings="xmlns:ns0='http://purl.org/dc/elements/1.1/' xmlns:ns1='http://schemas.openxmlformats.org/package/2006/metadata/core-properties' " w:xpath="/ns1:coreProperties[1]/ns0:subject[1]" w:storeItemID="{6C3C8BC8-F283-45AE-878A-BAB7291924A1}"/>
                                   <w:text/>
                                 </w:sdtPr>
-                                <w:sdtEndPr/>
                                 <w:sdtContent>
                                   <w:p>
                                     <w:pPr>
@@ -772,7 +772,23 @@
                                         <w:sz w:val="36"/>
                                         <w:szCs w:val="36"/>
                                       </w:rPr>
+                                      <w:t xml:space="preserve">Discovering </w:t>
+                                    </w:r>
+                                    <w:r>
+                                      <w:rPr>
+                                        <w:color w:val="404040" w:themeColor="text1" w:themeTint="BF"/>
+                                        <w:sz w:val="36"/>
+                                        <w:szCs w:val="36"/>
+                                      </w:rPr>
                                       <w:t>Machine Learning &amp; Deep Learning</w:t>
+                                    </w:r>
+                                    <w:r>
+                                      <w:rPr>
+                                        <w:color w:val="404040" w:themeColor="text1" w:themeTint="BF"/>
+                                        <w:sz w:val="36"/>
+                                        <w:szCs w:val="36"/>
+                                      </w:rPr>
+                                      <w:t xml:space="preserve"> Approaches to Two Data Prediction Tasks with Analysis of Effectiveness</w:t>
                                     </w:r>
                                     <w:r>
                                       <w:rPr>
@@ -823,7 +839,11 @@
               </mc:Choice>
               <mc:Fallback>
                 <w:pict>
-                  <v:shape w14:anchorId="32FE5D95" id="Text Box 54" o:spid="_x0000_s1027" type="#_x0000_t202" style="position:absolute;margin-left:0;margin-top:0;width:8in;height:286.5pt;z-index:251650560;visibility:visible;mso-wrap-style:square;mso-width-percent:941;mso-height-percent:363;mso-top-percent:300;mso-wrap-distance-left:9pt;mso-wrap-distance-top:0;mso-wrap-distance-right:9pt;mso-wrap-distance-bottom:0;mso-position-horizontal:center;mso-position-horizontal-relative:page;mso-position-vertical-relative:page;mso-width-percent:941;mso-height-percent:363;mso-top-percent:300;mso-width-relative:page;mso-height-relative:page;v-text-anchor:bottom" o:gfxdata="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" filled="f" stroked="f" strokeweight=".5pt">
+                  <v:shapetype w14:anchorId="32FE5D95" id="_x0000_t202" coordsize="21600,21600" o:spt="202" path="m,l,21600r21600,l21600,xe">
+                    <v:stroke joinstyle="miter"/>
+                    <v:path gradientshapeok="t" o:connecttype="rect"/>
+                  </v:shapetype>
+                  <v:shape id="Text Box 54" o:spid="_x0000_s1027" type="#_x0000_t202" style="position:absolute;margin-left:0;margin-top:0;width:8in;height:286.5pt;z-index:251650560;visibility:visible;mso-wrap-style:square;mso-width-percent:941;mso-height-percent:363;mso-top-percent:300;mso-wrap-distance-left:9pt;mso-wrap-distance-top:0;mso-wrap-distance-right:9pt;mso-wrap-distance-bottom:0;mso-position-horizontal:center;mso-position-horizontal-relative:page;mso-position-vertical-relative:page;mso-width-percent:941;mso-height-percent:363;mso-top-percent:300;mso-width-relative:page;mso-height-relative:page;v-text-anchor:bottom" o:gfxdata="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" filled="f" stroked="f" strokeweight=".5pt">
                     <v:textbox inset="126pt,0,54pt,0">
                       <w:txbxContent>
                         <w:p>
@@ -849,11 +869,6 @@
                               <w:dataBinding w:prefixMappings="xmlns:ns0='http://purl.org/dc/elements/1.1/' xmlns:ns1='http://schemas.openxmlformats.org/package/2006/metadata/core-properties' " w:xpath="/ns1:coreProperties[1]/ns0:title[1]" w:storeItemID="{6C3C8BC8-F283-45AE-878A-BAB7291924A1}"/>
                               <w:text w:multiLine="1"/>
                             </w:sdtPr>
-                            <w:sdtEndPr>
-                              <w:rPr>
-                                <w:caps w:val="0"/>
-                              </w:rPr>
-                            </w:sdtEndPr>
                             <w:sdtContent>
                               <w:r>
                                 <w:rPr>
@@ -862,7 +877,16 @@
                                   <w:sz w:val="64"/>
                                   <w:szCs w:val="64"/>
                                 </w:rPr>
-                                <w:t>Report</w:t>
+                                <w:t>Report for 771948_A23_T3A</w:t>
+                              </w:r>
+                              <w:r>
+                                <w:rPr>
+                                  <w:caps/>
+                                  <w:color w:val="156082" w:themeColor="accent1"/>
+                                  <w:sz w:val="64"/>
+                                  <w:szCs w:val="64"/>
+                                </w:rPr>
+                                <w:t xml:space="preserve"> Final Assignment</w:t>
                               </w:r>
                             </w:sdtContent>
                           </w:sdt>
@@ -880,7 +904,6 @@
                             <w:dataBinding w:prefixMappings="xmlns:ns0='http://purl.org/dc/elements/1.1/' xmlns:ns1='http://schemas.openxmlformats.org/package/2006/metadata/core-properties' " w:xpath="/ns1:coreProperties[1]/ns0:subject[1]" w:storeItemID="{6C3C8BC8-F283-45AE-878A-BAB7291924A1}"/>
                             <w:text/>
                           </w:sdtPr>
-                          <w:sdtEndPr/>
                           <w:sdtContent>
                             <w:p>
                               <w:pPr>
@@ -898,7 +921,23 @@
                                   <w:sz w:val="36"/>
                                   <w:szCs w:val="36"/>
                                 </w:rPr>
+                                <w:t xml:space="preserve">Discovering </w:t>
+                              </w:r>
+                              <w:r>
+                                <w:rPr>
+                                  <w:color w:val="404040" w:themeColor="text1" w:themeTint="BF"/>
+                                  <w:sz w:val="36"/>
+                                  <w:szCs w:val="36"/>
+                                </w:rPr>
                                 <w:t>Machine Learning &amp; Deep Learning</w:t>
+                              </w:r>
+                              <w:r>
+                                <w:rPr>
+                                  <w:color w:val="404040" w:themeColor="text1" w:themeTint="BF"/>
+                                  <w:sz w:val="36"/>
+                                  <w:szCs w:val="36"/>
+                                </w:rPr>
+                                <w:t xml:space="preserve"> Approaches to Two Data Prediction Tasks with Analysis of Effectiveness</w:t>
                               </w:r>
                               <w:r>
                                 <w:rPr>
@@ -1694,22 +1733,43 @@
     </w:p>
     <w:p>
       <w:r>
-        <w:t>Classification, at its core, is the task of assigning predefined labels or categories to instances based on their inherent char</w:t>
+        <w:t xml:space="preserve">Classification, </w:t>
+      </w:r>
+      <w:del w:id="2" w:author="Chris Mintz" w:date="2024-08-22T10:03:00Z" w16du:dateUtc="2024-08-22T14:03:00Z">
+        <w:r>
+          <w:delText xml:space="preserve">at its core, </w:delText>
+        </w:r>
+      </w:del>
+      <w:r>
+        <w:t>is the task of assigning predefined labels or categories to instances based on their inherent char</w:t>
       </w:r>
       <w:r>
         <w:t>acteristics</w:t>
       </w:r>
       <w:r>
-        <w:t xml:space="preserve">. It serves </w:t>
-      </w:r>
-      <w:r>
-        <w:t xml:space="preserve">as the backbone of numerous real-word applications, </w:t>
-      </w:r>
-      <w:r>
-        <w:t xml:space="preserve">including but not limited </w:t>
-      </w:r>
-      <w:r>
-        <w:t xml:space="preserve">to </w:t>
+        <w:t xml:space="preserve">. </w:t>
+      </w:r>
+      <w:del w:id="3" w:author="Chris Mintz" w:date="2024-08-22T10:03:00Z" w16du:dateUtc="2024-08-22T14:03:00Z">
+        <w:r>
+          <w:delText xml:space="preserve">It serves </w:delText>
+        </w:r>
+        <w:r>
+          <w:delText xml:space="preserve">as the backbone of numerous real-word applications, </w:delText>
+        </w:r>
+        <w:r>
+          <w:delText xml:space="preserve">including but not limited </w:delText>
+        </w:r>
+        <w:r>
+          <w:delText>to</w:delText>
+        </w:r>
+      </w:del>
+      <w:ins w:id="4" w:author="Chris Mintz" w:date="2024-08-22T10:03:00Z" w16du:dateUtc="2024-08-22T14:03:00Z">
+        <w:r>
+          <w:t>It’s used in</w:t>
+        </w:r>
+      </w:ins>
+      <w:r>
+        <w:t xml:space="preserve"> </w:t>
       </w:r>
       <w:r>
         <w:t>spam email detection</w:t>
@@ -1733,20 +1793,54 @@
         <w:t>nables</w:t>
       </w:r>
       <w:r>
-        <w:t xml:space="preserve"> machines to make informed decisions, automate</w:t>
-      </w:r>
-      <w:r>
-        <w:t xml:space="preserve"> sorting and categorizing </w:t>
-      </w:r>
-      <w:r>
-        <w:t xml:space="preserve">processes, and extract valuable insights that drive innovation and progress </w:t>
-      </w:r>
+        <w:t xml:space="preserve"> machines to make informed decisions</w:t>
+      </w:r>
+      <w:del w:id="5" w:author="Chris Mintz" w:date="2024-08-22T10:03:00Z" w16du:dateUtc="2024-08-22T14:03:00Z">
+        <w:r>
+          <w:delText>, automate</w:delText>
+        </w:r>
+        <w:r>
+          <w:delText xml:space="preserve"> sorting and</w:delText>
+        </w:r>
+      </w:del>
+      <w:r>
+        <w:t xml:space="preserve"> categorizing </w:t>
+      </w:r>
+      <w:r>
+        <w:t>processes</w:t>
+      </w:r>
+      <w:del w:id="6" w:author="Chris Mintz" w:date="2024-08-22T10:03:00Z" w16du:dateUtc="2024-08-22T14:03:00Z">
+        <w:r>
+          <w:delText>,</w:delText>
+        </w:r>
+      </w:del>
+      <w:r>
+        <w:t xml:space="preserve"> and extract</w:t>
+      </w:r>
+      <w:ins w:id="7" w:author="Chris Mintz" w:date="2024-08-22T10:04:00Z" w16du:dateUtc="2024-08-22T14:04:00Z">
+        <w:r>
+          <w:t>ing</w:t>
+        </w:r>
+      </w:ins>
+      <w:r>
+        <w:t xml:space="preserve"> valuable insights that drive </w:t>
+      </w:r>
+      <w:del w:id="8" w:author="Chris Mintz" w:date="2024-08-22T10:04:00Z" w16du:dateUtc="2024-08-22T14:04:00Z">
+        <w:r>
+          <w:delText xml:space="preserve">innovation and progress </w:delText>
+        </w:r>
+      </w:del>
       <w:r>
         <w:t>improved efficiency.</w:t>
       </w:r>
       <w:r>
-        <w:t xml:space="preserve"> diverse domains. </w:t>
-      </w:r>
+        <w:t xml:space="preserve"> </w:t>
+      </w:r>
+      <w:del w:id="9" w:author="Chris Mintz" w:date="2024-08-22T10:04:00Z" w16du:dateUtc="2024-08-22T14:04:00Z">
+        <w:r>
+          <w:delText xml:space="preserve">diverse domains. </w:delText>
+        </w:r>
+      </w:del>
     </w:p>
     <w:p>
       <w:pPr>
@@ -2061,9 +2155,9 @@
       <w:pPr>
         <w:pStyle w:val="Heading2"/>
       </w:pPr>
-      <w:bookmarkStart w:id="2" w:name="_Dataset_Overview_and"/>
-      <w:bookmarkStart w:id="3" w:name="_Toc175228987"/>
-      <w:bookmarkEnd w:id="2"/>
+      <w:bookmarkStart w:id="10" w:name="_Dataset_Overview_and"/>
+      <w:bookmarkStart w:id="11" w:name="_Toc175228987"/>
+      <w:bookmarkEnd w:id="10"/>
       <w:r>
         <w:rPr>
           <w:rStyle w:val="Heading2Char"/>
@@ -2071,7 +2165,7 @@
         <w:lastRenderedPageBreak/>
         <w:t>Dataset Overview and Preprocessing:</w:t>
       </w:r>
-      <w:bookmarkEnd w:id="3"/>
+      <w:bookmarkEnd w:id="11"/>
       <w:r>
         <w:t xml:space="preserve"> </w:t>
       </w:r>
@@ -2106,41 +2200,42 @@
         <w:t>D</w:t>
       </w:r>
       <w:r>
-        <w:t>ataset 1 comprised seven variables (Var 1-7) serving as features. Variables 1, 2, 4, and 5 contained numerical values, while Variables 3 and 6 held categorical data. Variable 7 represented datetime information. A</w:t>
-      </w:r>
-      <w:r>
-        <w:t xml:space="preserve"> further</w:t>
-      </w:r>
-      <w:r>
-        <w:t xml:space="preserve"> exploration of the data was performed using both </w:t>
-      </w:r>
-      <w:proofErr w:type="spellStart"/>
-      <w:proofErr w:type="gramStart"/>
-      <w:r>
-        <w:t>df.describe</w:t>
-      </w:r>
-      <w:proofErr w:type="spellEnd"/>
-      <w:proofErr w:type="gramEnd"/>
-      <w:r>
-        <w:t xml:space="preserve">() and df.info(). </w:t>
-      </w:r>
-      <w:proofErr w:type="spellStart"/>
-      <w:proofErr w:type="gramStart"/>
-      <w:r>
-        <w:t>df.describe</w:t>
-      </w:r>
-      <w:proofErr w:type="spellEnd"/>
-      <w:proofErr w:type="gramEnd"/>
-      <w:r>
-        <w:t xml:space="preserve">() provided a quick statistical summary of the numerical variables, offering insights into their central tendency, dispersion, and distribution. Meanwhile, </w:t>
-      </w:r>
-      <w:proofErr w:type="gramStart"/>
-      <w:r>
-        <w:t>df.info(</w:t>
-      </w:r>
-      <w:proofErr w:type="gramEnd"/>
-      <w:r>
-        <w:t xml:space="preserve">) gave a concise overview of the entire dataset, including column names, data types, and the number of non-null values, aiding in understanding the overall structure and potential areas for preprocessing. </w:t>
+        <w:t xml:space="preserve">ataset 1 comprised seven variables (Var 1-7) serving as features. Variables 1, 2, 4, and 5 contained numerical values, while Variables 3 and 6 held categorical data. Variable 7 represented datetime information. </w:t>
+      </w:r>
+      <w:del w:id="12" w:author="Chris Mintz" w:date="2024-08-22T10:05:00Z" w16du:dateUtc="2024-08-22T14:05:00Z">
+        <w:r>
+          <w:delText>A</w:delText>
+        </w:r>
+        <w:r>
+          <w:delText xml:space="preserve"> further</w:delText>
+        </w:r>
+        <w:r>
+          <w:delText xml:space="preserve"> exploration of the data was performed using both df.describe() and df.info(). df.describe() provided a quick statistical summary of the numerical variables, offering insights into their central tendency, dispersion, and distribution. Meanwhile, df.info() gave a concise overview of the entire dataset, including column names, data types, and the number of non-null values, </w:delText>
+        </w:r>
+      </w:del>
+      <w:ins w:id="13" w:author="Chris Mintz" w:date="2024-08-22T10:05:00Z" w16du:dateUtc="2024-08-22T14:05:00Z">
+        <w:r>
+          <w:t xml:space="preserve">Exploration of the data using pandas </w:t>
+        </w:r>
+        <w:proofErr w:type="spellStart"/>
+        <w:r>
+          <w:t>dataframe</w:t>
+        </w:r>
+        <w:proofErr w:type="spellEnd"/>
+        <w:r>
+          <w:t xml:space="preserve"> </w:t>
+        </w:r>
+        <w:proofErr w:type="gramStart"/>
+        <w:r>
+          <w:t>describe(</w:t>
+        </w:r>
+        <w:proofErr w:type="gramEnd"/>
+        <w:r>
+          <w:t xml:space="preserve">) and info() </w:t>
+        </w:r>
+      </w:ins>
+      <w:r>
+        <w:t xml:space="preserve">aiding in understanding the overall structure and potential areas for preprocessing. </w:t>
       </w:r>
       <w:r>
         <w:t>A plug-in called “</w:t>
@@ -2199,32 +2294,50 @@
       </w:r>
     </w:p>
     <w:p>
-      <w:r>
-        <w:t>Whil</w:t>
-      </w:r>
-      <w:r>
-        <w:t>st</w:t>
-      </w:r>
-      <w:r>
-        <w:t xml:space="preserve"> exploring various options to process Dataset 1, alternative </w:t>
-      </w:r>
-      <w:r>
-        <w:t xml:space="preserve">approaches were considered; </w:t>
-      </w:r>
-      <w:r>
-        <w:t xml:space="preserve">libraries such as Pandas Profiling for automated </w:t>
-      </w:r>
-      <w:r>
-        <w:t xml:space="preserve">exploratory data analysis and data visualization tools like </w:t>
-      </w:r>
-      <w:r>
-        <w:t>Matplotlib for</w:t>
-      </w:r>
-      <w:r>
-        <w:t xml:space="preserve"> creating custom visualization</w:t>
-      </w:r>
-      <w:r>
-        <w:t xml:space="preserve">s. However, as a team we ultimately decided to choose </w:t>
+      <w:del w:id="14" w:author="Chris Mintz" w:date="2024-08-22T10:06:00Z" w16du:dateUtc="2024-08-22T14:06:00Z">
+        <w:r>
+          <w:delText>Whil</w:delText>
+        </w:r>
+        <w:r>
+          <w:delText>st</w:delText>
+        </w:r>
+        <w:r>
+          <w:delText xml:space="preserve"> exploring various options to process Dataset 1, alternative </w:delText>
+        </w:r>
+        <w:r>
+          <w:delText xml:space="preserve">approaches were considered; </w:delText>
+        </w:r>
+        <w:r>
+          <w:delText xml:space="preserve">libraries such as Pandas Profiling for automated </w:delText>
+        </w:r>
+        <w:r>
+          <w:delText xml:space="preserve">exploratory data analysis and data visualization tools like </w:delText>
+        </w:r>
+        <w:r>
+          <w:delText>Matplotlib for</w:delText>
+        </w:r>
+        <w:r>
+          <w:delText xml:space="preserve"> creating custom visualization</w:delText>
+        </w:r>
+        <w:r>
+          <w:delText>s. However, as</w:delText>
+        </w:r>
+      </w:del>
+      <w:ins w:id="15" w:author="Chris Mintz" w:date="2024-08-22T10:06:00Z" w16du:dateUtc="2024-08-22T14:06:00Z">
+        <w:r>
+          <w:t>As</w:t>
+        </w:r>
+      </w:ins>
+      <w:r>
+        <w:t xml:space="preserve"> a team we </w:t>
+      </w:r>
+      <w:del w:id="16" w:author="Chris Mintz" w:date="2024-08-22T10:06:00Z" w16du:dateUtc="2024-08-22T14:06:00Z">
+        <w:r>
+          <w:delText xml:space="preserve">ultimately </w:delText>
+        </w:r>
+      </w:del>
+      <w:r>
+        <w:t xml:space="preserve">decided to choose </w:t>
       </w:r>
       <w:proofErr w:type="gramStart"/>
       <w:r>
@@ -2258,23 +2371,17 @@
       <w:r>
         <w:t xml:space="preserve">, which aligned well with the objectives of the project. </w:t>
       </w:r>
-      <w:r>
-        <w:t xml:space="preserve">Scikit-learn also seamlessly integrates with the </w:t>
-      </w:r>
-      <w:proofErr w:type="spellStart"/>
-      <w:r>
-        <w:t>Juypter</w:t>
-      </w:r>
-      <w:proofErr w:type="spellEnd"/>
-      <w:r>
-        <w:t xml:space="preserve"> Notebook environment further streamlin</w:t>
-      </w:r>
-      <w:r>
-        <w:t xml:space="preserve">ing </w:t>
-      </w:r>
-      <w:r>
-        <w:t xml:space="preserve">our workflow, facilitating efficient experimentation and analysis. </w:t>
-      </w:r>
+      <w:del w:id="17" w:author="Chris Mintz" w:date="2024-08-22T10:06:00Z" w16du:dateUtc="2024-08-22T14:06:00Z">
+        <w:r>
+          <w:delText>Scikit-learn also seamlessly integrates with the Juypter Notebook environment further streamlin</w:delText>
+        </w:r>
+        <w:r>
+          <w:delText xml:space="preserve">ing </w:delText>
+        </w:r>
+        <w:r>
+          <w:delText xml:space="preserve">our workflow, facilitating efficient experimentation and analysis. </w:delText>
+        </w:r>
+      </w:del>
     </w:p>
     <w:p>
       <w:r>
@@ -2284,19 +2391,53 @@
         <w:t>n extensive</w:t>
       </w:r>
       <w:r>
-        <w:t xml:space="preserve"> collection of images featuring digits from 0 to 9. Preprocessing this dataset proved challenging due to the sheer volume of images distributed across various folders. To streamline the process, the zip file was </w:t>
-      </w:r>
-      <w:r>
-        <w:t>removed from the cloud repo and a virtual drive reference was created so that the team could work on the project without changing the reference location.</w:t>
-      </w:r>
-      <w:r>
-        <w:t xml:space="preserve"> The </w:t>
+        <w:t xml:space="preserve"> collection of images featuring digits from 0 to 9. Preprocessing this dataset proved challenging due to the sheer volume of images distributed across various folders. </w:t>
+      </w:r>
+      <w:del w:id="18" w:author="Chris Mintz" w:date="2024-08-22T10:07:00Z" w16du:dateUtc="2024-08-22T14:07:00Z">
+        <w:r>
+          <w:delText xml:space="preserve">To streamline the process, the zip file was </w:delText>
+        </w:r>
+        <w:r>
+          <w:delText>removed from the cloud repo and a virtual drive reference was created so that the team could work on the project without changing the reference location.</w:delText>
+        </w:r>
+        <w:r>
+          <w:delText xml:space="preserve"> </w:delText>
+        </w:r>
+      </w:del>
+      <w:ins w:id="19" w:author="Chris Mintz" w:date="2024-08-22T10:07:00Z" w16du:dateUtc="2024-08-22T14:07:00Z">
+        <w:r>
+          <w:t xml:space="preserve">The data collection was unpacked locally and referenced virtually. </w:t>
+        </w:r>
+      </w:ins>
+      <w:r>
+        <w:t xml:space="preserve">The </w:t>
       </w:r>
       <w:r>
         <w:t>handwritten</w:t>
       </w:r>
       <w:r>
-        <w:t xml:space="preserve"> numerals were also grouped into triplets making training with the data </w:t>
+        <w:t xml:space="preserve"> numeral</w:t>
+      </w:r>
+      <w:ins w:id="20" w:author="Chris Mintz" w:date="2024-08-22T10:08:00Z" w16du:dateUtc="2024-08-22T14:08:00Z">
+        <w:r>
+          <w:t xml:space="preserve"> images</w:t>
+        </w:r>
+      </w:ins>
+      <w:del w:id="21" w:author="Chris Mintz" w:date="2024-08-22T10:08:00Z" w16du:dateUtc="2024-08-22T14:08:00Z">
+        <w:r>
+          <w:delText>s</w:delText>
+        </w:r>
+      </w:del>
+      <w:r>
+        <w:t xml:space="preserve"> were </w:t>
+      </w:r>
+      <w:del w:id="22" w:author="Chris Mintz" w:date="2024-08-22T10:07:00Z" w16du:dateUtc="2024-08-22T14:07:00Z">
+        <w:r>
+          <w:delText xml:space="preserve">also </w:delText>
+        </w:r>
+      </w:del>
+      <w:r>
+        <w:t xml:space="preserve">grouped into triplets making training with the data </w:t>
       </w:r>
       <w:r>
         <w:t>difficult until further pre-processing was done.</w:t>
@@ -2343,66 +2484,105 @@
       <w:r>
         <w:t xml:space="preserve">Additionally, given the nature of image data intended for a Convolutional Neural Network (CNN) model, it was crucial to define image parameters, implement augmentation techniques, and configure preprocessing steps. </w:t>
       </w:r>
-      <w:r>
-        <w:t>The image parameters were set to 84x84 pixels, matching the size of the images in the dataset, to ensure consistency and optimize computational efficiency during training. Furthermore, a batch size of 32 was chosen to balance the trade-off between memory usage and training speed, allowing for effective gradient updates while avoiding excessive memory consumption.</w:t>
-      </w:r>
+      <w:del w:id="23" w:author="Chris Mintz" w:date="2024-08-22T10:08:00Z" w16du:dateUtc="2024-08-22T14:08:00Z">
+        <w:r>
+          <w:delText>The image parameters were set to 84x84 pixels, matching the size of the images in the dataset, to ensure consistency and optimize computational efficiency during training. Furthermore, a batch size of 32 was chosen to balance the trade-off between memory usage and training speed, allowing for effective gradient updates while avoiding excessive memory consumption.</w:delText>
+        </w:r>
+      </w:del>
     </w:p>
     <w:p>
-      <w:r>
-        <w:t xml:space="preserve">The images were then loaded from a locally mapped source, resulting in the message "Found 100000 images belonging to 1 </w:t>
-      </w:r>
-      <w:commentRangeStart w:id="4"/>
-      <w:r>
-        <w:t>class</w:t>
-      </w:r>
-      <w:commentRangeEnd w:id="4"/>
+      <w:pPr>
+        <w:rPr>
+          <w:del w:id="24" w:author="Chris Mintz" w:date="2024-08-22T10:08:00Z" w16du:dateUtc="2024-08-22T14:08:00Z"/>
+        </w:rPr>
+      </w:pPr>
+      <w:del w:id="25" w:author="Chris Mintz" w:date="2024-08-22T10:08:00Z" w16du:dateUtc="2024-08-22T14:08:00Z">
+        <w:r>
+          <w:delText xml:space="preserve">The images were then loaded from a locally mapped source, resulting in the message "Found 100000 images belonging to 1 </w:delText>
+        </w:r>
+        <w:commentRangeStart w:id="26"/>
+        <w:commentRangeStart w:id="27"/>
+        <w:r>
+          <w:delText>class</w:delText>
+        </w:r>
+        <w:commentRangeEnd w:id="26"/>
+        <w:r>
+          <w:rPr>
+            <w:rStyle w:val="CommentReference"/>
+          </w:rPr>
+          <w:commentReference w:id="26"/>
+        </w:r>
+      </w:del>
+      <w:commentRangeEnd w:id="27"/>
       <w:r>
         <w:rPr>
           <w:rStyle w:val="CommentReference"/>
         </w:rPr>
-        <w:commentReference w:id="4"/>
-      </w:r>
-      <w:r>
-        <w:t>."</w:t>
-      </w:r>
+        <w:commentReference w:id="27"/>
+      </w:r>
+      <w:del w:id="28" w:author="Chris Mintz" w:date="2024-08-22T10:08:00Z" w16du:dateUtc="2024-08-22T14:08:00Z">
+        <w:r>
+          <w:delText>."</w:delText>
+        </w:r>
+      </w:del>
     </w:p>
     <w:p>
-      <w:r>
-        <w:lastRenderedPageBreak/>
-        <w:t xml:space="preserve">While alternative libraries such as OpenCV for computer vision tasks </w:t>
-      </w:r>
-      <w:r>
-        <w:t xml:space="preserve">and </w:t>
-      </w:r>
+      <w:del w:id="29" w:author="Chris Mintz" w:date="2024-08-22T10:09:00Z" w16du:dateUtc="2024-08-22T14:09:00Z">
+        <w:r>
+          <w:lastRenderedPageBreak/>
+          <w:delText xml:space="preserve">While alternative libraries such as OpenCV for computer vision tasks </w:delText>
+        </w:r>
+        <w:r>
+          <w:delText>and Ker</w:delText>
+        </w:r>
+        <w:r>
+          <w:delText>as a high-level API on top of TensorFlow were considered</w:delText>
+        </w:r>
+        <w:r>
+          <w:delText xml:space="preserve">. </w:delText>
+        </w:r>
+      </w:del>
+      <w:ins w:id="30" w:author="Chris Mintz" w:date="2024-08-22T10:09:00Z" w16du:dateUtc="2024-08-22T14:09:00Z">
+        <w:r>
+          <w:t xml:space="preserve">The </w:t>
+        </w:r>
+      </w:ins>
       <w:proofErr w:type="spellStart"/>
       <w:r>
-        <w:t>Ker</w:t>
-      </w:r>
-      <w:r>
-        <w:t>as</w:t>
+        <w:t>Keras</w:t>
       </w:r>
       <w:proofErr w:type="spellEnd"/>
       <w:r>
-        <w:t xml:space="preserve"> a high-level API on top of TensorFlow were considered</w:t>
-      </w:r>
-      <w:r>
-        <w:t xml:space="preserve">. </w:t>
-      </w:r>
+        <w:t xml:space="preserve"> </w:t>
+      </w:r>
+      <w:ins w:id="31" w:author="Chris Mintz" w:date="2024-08-22T10:09:00Z" w16du:dateUtc="2024-08-22T14:09:00Z">
+        <w:r>
+          <w:t xml:space="preserve">API </w:t>
+        </w:r>
+      </w:ins>
       <w:proofErr w:type="spellStart"/>
       <w:r>
-        <w:t>Keras</w:t>
+        <w:t>ImageDataGenerator</w:t>
       </w:r>
       <w:proofErr w:type="spellEnd"/>
       <w:r>
         <w:t xml:space="preserve"> </w:t>
       </w:r>
-      <w:proofErr w:type="spellStart"/>
-      <w:r>
-        <w:t>ImageDataGenerator</w:t>
-      </w:r>
-      <w:proofErr w:type="spellEnd"/>
-      <w:r>
-        <w:t xml:space="preserve"> was the final decision due to </w:t>
+      <w:ins w:id="32" w:author="Chris Mintz" w:date="2024-08-22T10:09:00Z" w16du:dateUtc="2024-08-22T14:09:00Z">
+        <w:r>
+          <w:t xml:space="preserve">on </w:t>
+        </w:r>
+        <w:proofErr w:type="spellStart"/>
+        <w:r>
+          <w:t>Tensorflow</w:t>
+        </w:r>
+        <w:proofErr w:type="spellEnd"/>
+        <w:r>
+          <w:t xml:space="preserve"> </w:t>
+        </w:r>
+      </w:ins>
+      <w:r>
+        <w:t xml:space="preserve">was the final decision due to </w:t>
       </w:r>
       <w:r>
         <w:t>its</w:t>
@@ -2422,11 +2602,11 @@
       <w:pPr>
         <w:pStyle w:val="Heading2"/>
       </w:pPr>
-      <w:bookmarkStart w:id="5" w:name="_Toc175228988"/>
+      <w:bookmarkStart w:id="33" w:name="_Toc175228988"/>
       <w:r>
         <w:t>Task 1: Numerical and Categorical Classification</w:t>
       </w:r>
-      <w:bookmarkEnd w:id="5"/>
+      <w:bookmarkEnd w:id="33"/>
     </w:p>
     <w:p>
       <w:pPr>
@@ -2481,7 +2661,6 @@
           <w:id w:val="1847436760"/>
           <w:citation/>
         </w:sdtPr>
-        <w:sdtEndPr/>
         <w:sdtContent>
           <w:r>
             <w:fldChar w:fldCharType="begin"/>
@@ -2808,14 +2987,19 @@
       </w:r>
       <w:r>
         <w:lastRenderedPageBreak/>
-        <w:t xml:space="preserve">negatives, false positives, and false negatives, it allows for a nuanced evaluation of the model's ability to correctly classify instances across different classes. This deeper understanding is crucial, especially in cases of potential class imbalance or when different types of errors have varying consequences. The confusion matrix presented in the </w:t>
-      </w:r>
-      <w:r>
-        <w:t>code</w:t>
-      </w:r>
-      <w:r>
-        <w:t xml:space="preserve"> enables us to assess not only the overall accuracy but also the model's performance on specific classes, highlighting potential biases or areas where the model might struggle. Such insights are invaluable for identifying opportunities to refine the model further and improve its real-world applicability.</w:t>
-      </w:r>
+        <w:t xml:space="preserve">negatives, false positives, and false negatives, it allows for a nuanced evaluation of the model's ability to correctly classify instances across different classes. </w:t>
+      </w:r>
+      <w:del w:id="34" w:author="Chris Mintz" w:date="2024-08-22T10:10:00Z" w16du:dateUtc="2024-08-22T14:10:00Z">
+        <w:r>
+          <w:delText xml:space="preserve">This deeper understanding is crucial, especially in cases of potential class imbalance or when different types of errors have varying consequences. The confusion matrix presented in the </w:delText>
+        </w:r>
+        <w:r>
+          <w:delText>code</w:delText>
+        </w:r>
+        <w:r>
+          <w:delText xml:space="preserve"> enables us to assess not only the overall accuracy but also the model's performance on specific classes, highlighting potential biases or areas where the model might struggle. Such insights are invaluable for identifying opportunities to refine the model further and improve its real-world applicability.</w:delText>
+        </w:r>
+      </w:del>
     </w:p>
     <w:p>
       <w:pPr>
@@ -2864,16 +3048,16 @@
       <w:r>
         <w:t xml:space="preserve">tree visualizations offer insights into the model's decision-making </w:t>
       </w:r>
-      <w:commentRangeStart w:id="6"/>
+      <w:commentRangeStart w:id="35"/>
       <w:r>
         <w:t>process</w:t>
       </w:r>
-      <w:commentRangeEnd w:id="6"/>
+      <w:commentRangeEnd w:id="35"/>
       <w:r>
         <w:rPr>
           <w:rStyle w:val="CommentReference"/>
         </w:rPr>
-        <w:commentReference w:id="6"/>
+        <w:commentReference w:id="35"/>
       </w:r>
       <w:r>
         <w:t>.</w:t>
@@ -3226,11 +3410,11 @@
       <w:pPr>
         <w:pStyle w:val="Heading2"/>
       </w:pPr>
-      <w:bookmarkStart w:id="7" w:name="_Toc175228989"/>
+      <w:bookmarkStart w:id="36" w:name="_Toc175228989"/>
       <w:r>
         <w:t>Task 2: Multi-label Image-based Digit Classification</w:t>
       </w:r>
-      <w:bookmarkEnd w:id="7"/>
+      <w:bookmarkEnd w:id="36"/>
     </w:p>
     <w:p>
       <w:pPr>
@@ -3600,7 +3784,6 @@
           <w:id w:val="-463506583"/>
           <w:citation/>
         </w:sdtPr>
-        <w:sdtEndPr/>
         <w:sdtContent>
           <w:r>
             <w:fldChar w:fldCharType="begin"/>
@@ -3647,14 +3830,14 @@
     <w:p/>
     <w:p/>
     <w:p>
-      <w:bookmarkStart w:id="8" w:name="_Toc175228990"/>
+      <w:bookmarkStart w:id="37" w:name="_Toc175228990"/>
       <w:r>
         <w:rPr>
           <w:rStyle w:val="Heading2Char"/>
         </w:rPr>
         <w:t>Model Comparison and Selection:</w:t>
       </w:r>
-      <w:bookmarkEnd w:id="8"/>
+      <w:bookmarkEnd w:id="37"/>
       <w:r>
         <w:t xml:space="preserve"> </w:t>
       </w:r>
@@ -4016,7 +4199,6 @@
           <w:id w:val="1545952345"/>
           <w:citation/>
         </w:sdtPr>
-        <w:sdtEndPr/>
         <w:sdtContent>
           <w:r>
             <w:fldChar w:fldCharType="begin"/>
@@ -4085,14 +4267,14 @@
     </w:p>
     <w:p/>
     <w:p>
-      <w:bookmarkStart w:id="9" w:name="_Toc175228991"/>
+      <w:bookmarkStart w:id="38" w:name="_Toc175228991"/>
       <w:r>
         <w:rPr>
           <w:rStyle w:val="Heading2Char"/>
         </w:rPr>
         <w:t>Conclusion:</w:t>
       </w:r>
-      <w:bookmarkEnd w:id="9"/>
+      <w:bookmarkEnd w:id="38"/>
       <w:r>
         <w:t xml:space="preserve"> </w:t>
       </w:r>
@@ -4120,9 +4302,32 @@
       </w:r>
     </w:p>
     <w:p>
-      <w:r>
-        <w:t xml:space="preserve">Looking ahead, there are several avenues for future work and improvements. The exploration of alternative models and architectures, such as ensemble methods or transformer-based models, could potentially lead to further performance gains. The incorporation of explainability techniques, could enhance model interpretability and provide insights into the factors driving predictions. The application of these models to larger and more diverse datasets would test their robustness and generalization capabilities. </w:t>
-      </w:r>
+      <w:pPr>
+        <w:rPr>
+          <w:del w:id="39" w:author="Chris Mintz" w:date="2024-08-22T10:11:00Z" w16du:dateUtc="2024-08-22T14:11:00Z"/>
+        </w:rPr>
+      </w:pPr>
+      <w:del w:id="40" w:author="Chris Mintz" w:date="2024-08-22T10:11:00Z" w16du:dateUtc="2024-08-22T14:11:00Z">
+        <w:r>
+          <w:delText xml:space="preserve">Looking ahead, there are several avenues for future work and improvements. The exploration of alternative models and architectures, such as ensemble methods or transformer-based models, could potentially lead to further performance gains. The incorporation of explainability techniques, could enhance model interpretability and provide insights into the factors driving predictions. The application of these models to larger and more diverse datasets would test their robustness and generalization </w:delText>
+        </w:r>
+        <w:commentRangeStart w:id="41"/>
+        <w:r>
+          <w:delText>capabilities</w:delText>
+        </w:r>
+      </w:del>
+      <w:commentRangeEnd w:id="41"/>
+      <w:r>
+        <w:rPr>
+          <w:rStyle w:val="CommentReference"/>
+        </w:rPr>
+        <w:commentReference w:id="41"/>
+      </w:r>
+      <w:del w:id="42" w:author="Chris Mintz" w:date="2024-08-22T10:11:00Z" w16du:dateUtc="2024-08-22T14:11:00Z">
+        <w:r>
+          <w:delText xml:space="preserve">. </w:delText>
+        </w:r>
+      </w:del>
     </w:p>
     <w:p/>
     <w:p/>
@@ -4131,11 +4336,11 @@
       <w:pPr>
         <w:pStyle w:val="Heading2"/>
       </w:pPr>
-      <w:bookmarkStart w:id="10" w:name="_Toc175228992"/>
+      <w:bookmarkStart w:id="43" w:name="_Toc175228992"/>
       <w:r>
         <w:t>Collaboration:</w:t>
       </w:r>
-      <w:bookmarkEnd w:id="10"/>
+      <w:bookmarkEnd w:id="43"/>
       <w:r>
         <w:t> </w:t>
       </w:r>
@@ -4736,7 +4941,7 @@
         <w:br w:type="page"/>
       </w:r>
     </w:p>
-    <w:bookmarkStart w:id="11" w:name="_Toc175228993" w:displacedByCustomXml="next"/>
+    <w:bookmarkStart w:id="44" w:name="_Toc175228993" w:displacedByCustomXml="next"/>
     <w:sdt>
       <w:sdtPr>
         <w:rPr>
@@ -4751,7 +4956,6 @@
           <w:docPartUnique/>
         </w:docPartObj>
       </w:sdtPr>
-      <w:sdtEndPr/>
       <w:sdtContent>
         <w:p>
           <w:pPr>
@@ -4760,14 +4964,13 @@
           <w:r>
             <w:t>References</w:t>
           </w:r>
-          <w:bookmarkEnd w:id="11"/>
+          <w:bookmarkEnd w:id="44"/>
         </w:p>
         <w:sdt>
           <w:sdtPr>
             <w:id w:val="-573587230"/>
             <w:bibliography/>
           </w:sdtPr>
-          <w:sdtEndPr/>
           <w:sdtContent>
             <w:p>
               <w:pPr>
@@ -4910,7 +5113,7 @@
 
 <file path=word/comments.xml><?xml version="1.0" encoding="utf-8"?>
 <w:comments xmlns:wpc="http://schemas.microsoft.com/office/word/2010/wordprocessingCanvas" xmlns:cx="http://schemas.microsoft.com/office/drawing/2014/chartex" xmlns:cx1="http://schemas.microsoft.com/office/drawing/2015/9/8/chartex" xmlns:cx2="http://schemas.microsoft.com/office/drawing/2015/10/21/chartex" xmlns:cx3="http://schemas.microsoft.com/office/drawing/2016/5/9/chartex" xmlns:cx4="http://schemas.microsoft.com/office/drawing/2016/5/10/chartex" xmlns:cx5="http://schemas.microsoft.com/office/drawing/2016/5/11/chartex" xmlns:cx6="http://schemas.microsoft.com/office/drawing/2016/5/12/chartex" xmlns:cx7="http://schemas.microsoft.com/office/drawing/2016/5/13/chartex" xmlns:cx8="http://schemas.microsoft.com/office/drawing/2016/5/14/chartex" xmlns:mc="http://schemas.openxmlformats.org/markup-compatibility/2006" xmlns:aink="http://schemas.microsoft.com/office/drawing/2016/ink" xmlns:am3d="http://schemas.microsoft.com/office/drawing/2017/model3d" xmlns:o="urn:schemas-microsoft-com:office:office" xmlns:oel="http://schemas.microsoft.com/office/2019/extlst" xmlns:r="http://schemas.openxmlformats.org/officeDocument/2006/relationships" xmlns:m="http://schemas.openxmlformats.org/officeDocument/2006/math" xmlns:v="urn:schemas-microsoft-com:vml" xmlns:wp14="http://schemas.microsoft.com/office/word/2010/wordprocessingDrawing" xmlns:wp="http://schemas.openxmlformats.org/drawingml/2006/wordprocessingDrawing" xmlns:w10="urn:schemas-microsoft-com:office:word" xmlns:w="http://schemas.openxmlformats.org/wordprocessingml/2006/main" xmlns:w14="http://schemas.microsoft.com/office/word/2010/wordml" xmlns:w15="http://schemas.microsoft.com/office/word/2012/wordml" xmlns:w16cex="http://schemas.microsoft.com/office/word/2018/wordml/cex" xmlns:w16cid="http://schemas.microsoft.com/office/word/2016/wordml/cid" xmlns:w16="http://schemas.microsoft.com/office/word/2018/wordml" xmlns:w16du="http://schemas.microsoft.com/office/word/2023/wordml/word16du" xmlns:w16sdtdh="http://schemas.microsoft.com/office/word/2020/wordml/sdtdatahash" xmlns:w16se="http://schemas.microsoft.com/office/word/2015/wordml/symex" xmlns:wpg="http://schemas.microsoft.com/office/word/2010/wordprocessingGroup" xmlns:wpi="http://schemas.microsoft.com/office/word/2010/wordprocessingInk" xmlns:wne="http://schemas.microsoft.com/office/word/2006/wordml" xmlns:wps="http://schemas.microsoft.com/office/word/2010/wordprocessingShape" mc:Ignorable="w14 w15 w16se w16cid w16 w16cex w16sdtdh w16du wp14">
-  <w:comment w:id="4" w:author="Chris Mintz" w:date="2024-08-21T20:37:00Z" w:initials="CM">
+  <w:comment w:id="26" w:author="Chris Mintz" w:date="2024-08-21T20:37:00Z" w:initials="CM">
     <w:p>
       <w:pPr>
         <w:pStyle w:val="CommentText"/>
@@ -4929,7 +5132,7 @@
       </w:r>
     </w:p>
   </w:comment>
-  <w:comment w:id="6" w:author="Chris Mintz" w:date="2024-08-22T06:36:00Z" w:initials="CM">
+  <w:comment w:id="27" w:author="Chris Mintz" w:date="2024-08-22T10:09:00Z" w:initials="CM">
     <w:p>
       <w:pPr>
         <w:pStyle w:val="CommentText"/>
@@ -4944,7 +5147,45 @@
         <w:rPr>
           <w:lang w:val="en-CA"/>
         </w:rPr>
+        <w:t>We’ll just remove it to save words</w:t>
+      </w:r>
+    </w:p>
+  </w:comment>
+  <w:comment w:id="35" w:author="Chris Mintz" w:date="2024-08-22T06:36:00Z" w:initials="CM">
+    <w:p>
+      <w:pPr>
+        <w:pStyle w:val="CommentText"/>
+      </w:pPr>
+      <w:r>
+        <w:rPr>
+          <w:rStyle w:val="CommentReference"/>
+        </w:rPr>
+        <w:annotationRef/>
+      </w:r>
+      <w:r>
+        <w:rPr>
+          <w:lang w:val="en-CA"/>
+        </w:rPr>
         <w:t>Instead of the tree, can you use the Feature Importance graph here. There is a flaw in this dataset that I have detailed.</w:t>
+      </w:r>
+    </w:p>
+  </w:comment>
+  <w:comment w:id="41" w:author="Chris Mintz" w:date="2024-08-22T10:11:00Z" w:initials="CM">
+    <w:p>
+      <w:pPr>
+        <w:pStyle w:val="CommentText"/>
+      </w:pPr>
+      <w:r>
+        <w:rPr>
+          <w:rStyle w:val="CommentReference"/>
+        </w:rPr>
+        <w:annotationRef/>
+      </w:r>
+      <w:r>
+        <w:rPr>
+          <w:lang w:val="en-CA"/>
+        </w:rPr>
+        <w:t>I don’t know if this is needed?</w:t>
       </w:r>
     </w:p>
   </w:comment>
@@ -4954,21 +5195,27 @@
 <file path=word/commentsExtended.xml><?xml version="1.0" encoding="utf-8"?>
 <w15:commentsEx xmlns:wpc="http://schemas.microsoft.com/office/word/2010/wordprocessingCanvas" xmlns:cx="http://schemas.microsoft.com/office/drawing/2014/chartex" xmlns:cx1="http://schemas.microsoft.com/office/drawing/2015/9/8/chartex" xmlns:cx2="http://schemas.microsoft.com/office/drawing/2015/10/21/chartex" xmlns:cx3="http://schemas.microsoft.com/office/drawing/2016/5/9/chartex" xmlns:cx4="http://schemas.microsoft.com/office/drawing/2016/5/10/chartex" xmlns:cx5="http://schemas.microsoft.com/office/drawing/2016/5/11/chartex" xmlns:cx6="http://schemas.microsoft.com/office/drawing/2016/5/12/chartex" xmlns:cx7="http://schemas.microsoft.com/office/drawing/2016/5/13/chartex" xmlns:cx8="http://schemas.microsoft.com/office/drawing/2016/5/14/chartex" xmlns:mc="http://schemas.openxmlformats.org/markup-compatibility/2006" xmlns:aink="http://schemas.microsoft.com/office/drawing/2016/ink" xmlns:am3d="http://schemas.microsoft.com/office/drawing/2017/model3d" xmlns:o="urn:schemas-microsoft-com:office:office" xmlns:oel="http://schemas.microsoft.com/office/2019/extlst" xmlns:r="http://schemas.openxmlformats.org/officeDocument/2006/relationships" xmlns:m="http://schemas.openxmlformats.org/officeDocument/2006/math" xmlns:v="urn:schemas-microsoft-com:vml" xmlns:wp14="http://schemas.microsoft.com/office/word/2010/wordprocessingDrawing" xmlns:wp="http://schemas.openxmlformats.org/drawingml/2006/wordprocessingDrawing" xmlns:w10="urn:schemas-microsoft-com:office:word" xmlns:w="http://schemas.openxmlformats.org/wordprocessingml/2006/main" xmlns:w14="http://schemas.microsoft.com/office/word/2010/wordml" xmlns:w15="http://schemas.microsoft.com/office/word/2012/wordml" xmlns:w16cex="http://schemas.microsoft.com/office/word/2018/wordml/cex" xmlns:w16cid="http://schemas.microsoft.com/office/word/2016/wordml/cid" xmlns:w16="http://schemas.microsoft.com/office/word/2018/wordml" xmlns:w16du="http://schemas.microsoft.com/office/word/2023/wordml/word16du" xmlns:w16sdtdh="http://schemas.microsoft.com/office/word/2020/wordml/sdtdatahash" xmlns:w16se="http://schemas.microsoft.com/office/word/2015/wordml/symex" xmlns:wpg="http://schemas.microsoft.com/office/word/2010/wordprocessingGroup" xmlns:wpi="http://schemas.microsoft.com/office/word/2010/wordprocessingInk" xmlns:wne="http://schemas.microsoft.com/office/word/2006/wordml" xmlns:wps="http://schemas.microsoft.com/office/word/2010/wordprocessingShape" mc:Ignorable="w14 w15 w16se w16cid w16 w16cex w16sdtdh w16du wp14">
   <w15:commentEx w15:paraId="108ECEF0" w15:done="0"/>
+  <w15:commentEx w15:paraId="0B91C7A7" w15:paraIdParent="108ECEF0" w15:done="0"/>
   <w15:commentEx w15:paraId="7FEC5C3D" w15:done="0"/>
+  <w15:commentEx w15:paraId="3A8B1A1D" w15:done="0"/>
 </w15:commentsEx>
 </file>
 
 <file path=word/commentsExtensible.xml><?xml version="1.0" encoding="utf-8"?>
 <w16cex:commentsExtensible xmlns:wpc="http://schemas.microsoft.com/office/word/2010/wordprocessingCanvas" xmlns:cx="http://schemas.microsoft.com/office/drawing/2014/chartex" xmlns:cx1="http://schemas.microsoft.com/office/drawing/2015/9/8/chartex" xmlns:cx2="http://schemas.microsoft.com/office/drawing/2015/10/21/chartex" xmlns:cx3="http://schemas.microsoft.com/office/drawing/2016/5/9/chartex" xmlns:cx4="http://schemas.microsoft.com/office/drawing/2016/5/10/chartex" xmlns:cx5="http://schemas.microsoft.com/office/drawing/2016/5/11/chartex" xmlns:cx6="http://schemas.microsoft.com/office/drawing/2016/5/12/chartex" xmlns:cx7="http://schemas.microsoft.com/office/drawing/2016/5/13/chartex" xmlns:cx8="http://schemas.microsoft.com/office/drawing/2016/5/14/chartex" xmlns:cr="http://schemas.microsoft.com/office/comments/2020/reactions" xmlns:mc="http://schemas.openxmlformats.org/markup-compatibility/2006" xmlns:aink="http://schemas.microsoft.com/office/drawing/2016/ink" xmlns:am3d="http://schemas.microsoft.com/office/drawing/2017/model3d" xmlns:o="urn:schemas-microsoft-com:office:office" xmlns:oel="http://schemas.microsoft.com/office/2019/extlst" xmlns:r="http://schemas.openxmlformats.org/officeDocument/2006/relationships" xmlns:m="http://schemas.openxmlformats.org/officeDocument/2006/math" xmlns:v="urn:schemas-microsoft-com:vml" xmlns:wp14="http://schemas.microsoft.com/office/word/2010/wordprocessingDrawing" xmlns:wp="http://schemas.openxmlformats.org/drawingml/2006/wordprocessingDrawing" xmlns:w10="urn:schemas-microsoft-com:office:word" xmlns:w="http://schemas.openxmlformats.org/wordprocessingml/2006/main" xmlns:w14="http://schemas.microsoft.com/office/word/2010/wordml" xmlns:w15="http://schemas.microsoft.com/office/word/2012/wordml" xmlns:w16cex="http://schemas.microsoft.com/office/word/2018/wordml/cex" xmlns:w16cid="http://schemas.microsoft.com/office/word/2016/wordml/cid" xmlns:w16="http://schemas.microsoft.com/office/word/2018/wordml" xmlns:w16du="http://schemas.microsoft.com/office/word/2023/wordml/word16du" xmlns:w16sdtdh="http://schemas.microsoft.com/office/word/2020/wordml/sdtdatahash" xmlns:w16se="http://schemas.microsoft.com/office/word/2015/wordml/symex" xmlns:wpg="http://schemas.microsoft.com/office/word/2010/wordprocessingGroup" xmlns:wpi="http://schemas.microsoft.com/office/word/2010/wordprocessingInk" xmlns:wne="http://schemas.microsoft.com/office/word/2006/wordml" xmlns:wps="http://schemas.microsoft.com/office/word/2010/wordprocessingShape" mc:Ignorable="w14 w15 w16se w16cid w16 w16cex w16sdtdh cr w16du wp14">
   <w16cex:commentExtensible w16cex:durableId="0E5F42CB" w16cex:dateUtc="2024-08-22T00:37:00Z"/>
+  <w16cex:commentExtensible w16cex:durableId="5C5F728D" w16cex:dateUtc="2024-08-22T14:09:00Z"/>
   <w16cex:commentExtensible w16cex:durableId="3E3FC9BE" w16cex:dateUtc="2024-08-22T10:36:00Z"/>
+  <w16cex:commentExtensible w16cex:durableId="6C2B3B96" w16cex:dateUtc="2024-08-22T14:11:00Z"/>
 </w16cex:commentsExtensible>
 </file>
 
 <file path=word/commentsIds.xml><?xml version="1.0" encoding="utf-8"?>
 <w16cid:commentsIds xmlns:wpc="http://schemas.microsoft.com/office/word/2010/wordprocessingCanvas" xmlns:cx="http://schemas.microsoft.com/office/drawing/2014/chartex" xmlns:cx1="http://schemas.microsoft.com/office/drawing/2015/9/8/chartex" xmlns:cx2="http://schemas.microsoft.com/office/drawing/2015/10/21/chartex" xmlns:cx3="http://schemas.microsoft.com/office/drawing/2016/5/9/chartex" xmlns:cx4="http://schemas.microsoft.com/office/drawing/2016/5/10/chartex" xmlns:cx5="http://schemas.microsoft.com/office/drawing/2016/5/11/chartex" xmlns:cx6="http://schemas.microsoft.com/office/drawing/2016/5/12/chartex" xmlns:cx7="http://schemas.microsoft.com/office/drawing/2016/5/13/chartex" xmlns:cx8="http://schemas.microsoft.com/office/drawing/2016/5/14/chartex" xmlns:mc="http://schemas.openxmlformats.org/markup-compatibility/2006" xmlns:aink="http://schemas.microsoft.com/office/drawing/2016/ink" xmlns:am3d="http://schemas.microsoft.com/office/drawing/2017/model3d" xmlns:o="urn:schemas-microsoft-com:office:office" xmlns:oel="http://schemas.microsoft.com/office/2019/extlst" xmlns:r="http://schemas.openxmlformats.org/officeDocument/2006/relationships" xmlns:m="http://schemas.openxmlformats.org/officeDocument/2006/math" xmlns:v="urn:schemas-microsoft-com:vml" xmlns:wp14="http://schemas.microsoft.com/office/word/2010/wordprocessingDrawing" xmlns:wp="http://schemas.openxmlformats.org/drawingml/2006/wordprocessingDrawing" xmlns:w10="urn:schemas-microsoft-com:office:word" xmlns:w="http://schemas.openxmlformats.org/wordprocessingml/2006/main" xmlns:w14="http://schemas.microsoft.com/office/word/2010/wordml" xmlns:w15="http://schemas.microsoft.com/office/word/2012/wordml" xmlns:w16cex="http://schemas.microsoft.com/office/word/2018/wordml/cex" xmlns:w16cid="http://schemas.microsoft.com/office/word/2016/wordml/cid" xmlns:w16="http://schemas.microsoft.com/office/word/2018/wordml" xmlns:w16du="http://schemas.microsoft.com/office/word/2023/wordml/word16du" xmlns:w16sdtdh="http://schemas.microsoft.com/office/word/2020/wordml/sdtdatahash" xmlns:w16se="http://schemas.microsoft.com/office/word/2015/wordml/symex" xmlns:wpg="http://schemas.microsoft.com/office/word/2010/wordprocessingGroup" xmlns:wpi="http://schemas.microsoft.com/office/word/2010/wordprocessingInk" xmlns:wne="http://schemas.microsoft.com/office/word/2006/wordml" xmlns:wps="http://schemas.microsoft.com/office/word/2010/wordprocessingShape" mc:Ignorable="w14 w15 w16se w16cid w16 w16cex w16sdtdh w16du wp14">
   <w16cid:commentId w16cid:paraId="108ECEF0" w16cid:durableId="0E5F42CB"/>
+  <w16cid:commentId w16cid:paraId="0B91C7A7" w16cid:durableId="5C5F728D"/>
   <w16cid:commentId w16cid:paraId="7FEC5C3D" w16cid:durableId="3E3FC9BE"/>
+  <w16cid:commentId w16cid:paraId="3A8B1A1D" w16cid:durableId="6C2B3B96"/>
 </w16cid:commentsIds>
 </file>
 

</xml_diff>